<commit_message>
Update High Level Requirements.docx
</commit_message>
<xml_diff>
--- a/High Level Requirements.docx
+++ b/High Level Requirements.docx
@@ -195,8 +195,8 @@
   <w:abstractNum w:abstractNumId="1">
     <w:lvl w:ilvl="0">
       <w:start w:val="1"/>
-      <w:numFmt w:val="bullet"/>
-      <w:lvlText w:val="-"/>
+      <w:numFmt w:val="decimal"/>
+      <w:lvlText w:val="%1."/>
       <w:lvlJc w:val="left"/>
       <w:pPr>
         <w:ind w:left="720" w:hanging="360"/>
@@ -207,8 +207,8 @@
     </w:lvl>
     <w:lvl w:ilvl="1">
       <w:start w:val="1"/>
-      <w:numFmt w:val="bullet"/>
-      <w:lvlText w:val="-"/>
+      <w:numFmt w:val="lowerLetter"/>
+      <w:lvlText w:val="%2."/>
       <w:lvlJc w:val="left"/>
       <w:pPr>
         <w:ind w:left="1440" w:hanging="360"/>
@@ -219,70 +219,70 @@
     </w:lvl>
     <w:lvl w:ilvl="2">
       <w:start w:val="1"/>
-      <w:numFmt w:val="bullet"/>
-      <w:lvlText w:val="-"/>
+      <w:numFmt w:val="lowerRoman"/>
+      <w:lvlText w:val="%3."/>
+      <w:lvlJc w:val="right"/>
+      <w:pPr>
+        <w:ind w:left="2160" w:hanging="360"/>
+      </w:pPr>
+      <w:rPr>
+        <w:u w:val="none"/>
+      </w:rPr>
+    </w:lvl>
+    <w:lvl w:ilvl="3">
+      <w:start w:val="1"/>
+      <w:numFmt w:val="decimal"/>
+      <w:lvlText w:val="%4."/>
       <w:lvlJc w:val="left"/>
       <w:pPr>
-        <w:ind w:left="2160" w:hanging="360"/>
-      </w:pPr>
-      <w:rPr>
-        <w:u w:val="none"/>
-      </w:rPr>
-    </w:lvl>
-    <w:lvl w:ilvl="3">
-      <w:start w:val="1"/>
-      <w:numFmt w:val="bullet"/>
-      <w:lvlText w:val="-"/>
+        <w:ind w:left="2880" w:hanging="360"/>
+      </w:pPr>
+      <w:rPr>
+        <w:u w:val="none"/>
+      </w:rPr>
+    </w:lvl>
+    <w:lvl w:ilvl="4">
+      <w:start w:val="1"/>
+      <w:numFmt w:val="lowerLetter"/>
+      <w:lvlText w:val="%5."/>
       <w:lvlJc w:val="left"/>
       <w:pPr>
-        <w:ind w:left="2880" w:hanging="360"/>
-      </w:pPr>
-      <w:rPr>
-        <w:u w:val="none"/>
-      </w:rPr>
-    </w:lvl>
-    <w:lvl w:ilvl="4">
-      <w:start w:val="1"/>
-      <w:numFmt w:val="bullet"/>
-      <w:lvlText w:val="-"/>
+        <w:ind w:left="3600" w:hanging="360"/>
+      </w:pPr>
+      <w:rPr>
+        <w:u w:val="none"/>
+      </w:rPr>
+    </w:lvl>
+    <w:lvl w:ilvl="5">
+      <w:start w:val="1"/>
+      <w:numFmt w:val="lowerRoman"/>
+      <w:lvlText w:val="%6."/>
+      <w:lvlJc w:val="right"/>
+      <w:pPr>
+        <w:ind w:left="4320" w:hanging="360"/>
+      </w:pPr>
+      <w:rPr>
+        <w:u w:val="none"/>
+      </w:rPr>
+    </w:lvl>
+    <w:lvl w:ilvl="6">
+      <w:start w:val="1"/>
+      <w:numFmt w:val="decimal"/>
+      <w:lvlText w:val="%7."/>
       <w:lvlJc w:val="left"/>
       <w:pPr>
-        <w:ind w:left="3600" w:hanging="360"/>
-      </w:pPr>
-      <w:rPr>
-        <w:u w:val="none"/>
-      </w:rPr>
-    </w:lvl>
-    <w:lvl w:ilvl="5">
-      <w:start w:val="1"/>
-      <w:numFmt w:val="bullet"/>
-      <w:lvlText w:val="-"/>
+        <w:ind w:left="5040" w:hanging="360"/>
+      </w:pPr>
+      <w:rPr>
+        <w:u w:val="none"/>
+      </w:rPr>
+    </w:lvl>
+    <w:lvl w:ilvl="7">
+      <w:start w:val="1"/>
+      <w:numFmt w:val="lowerLetter"/>
+      <w:lvlText w:val="%8."/>
       <w:lvlJc w:val="left"/>
       <w:pPr>
-        <w:ind w:left="4320" w:hanging="360"/>
-      </w:pPr>
-      <w:rPr>
-        <w:u w:val="none"/>
-      </w:rPr>
-    </w:lvl>
-    <w:lvl w:ilvl="6">
-      <w:start w:val="1"/>
-      <w:numFmt w:val="bullet"/>
-      <w:lvlText w:val="-"/>
-      <w:lvlJc w:val="left"/>
-      <w:pPr>
-        <w:ind w:left="5040" w:hanging="360"/>
-      </w:pPr>
-      <w:rPr>
-        <w:u w:val="none"/>
-      </w:rPr>
-    </w:lvl>
-    <w:lvl w:ilvl="7">
-      <w:start w:val="1"/>
-      <w:numFmt w:val="bullet"/>
-      <w:lvlText w:val="-"/>
-      <w:lvlJc w:val="left"/>
-      <w:pPr>
         <w:ind w:left="5760" w:hanging="360"/>
       </w:pPr>
       <w:rPr>
@@ -291,9 +291,9 @@
     </w:lvl>
     <w:lvl w:ilvl="8">
       <w:start w:val="1"/>
-      <w:numFmt w:val="bullet"/>
-      <w:lvlText w:val="-"/>
-      <w:lvlJc w:val="left"/>
+      <w:numFmt w:val="lowerRoman"/>
+      <w:lvlText w:val="%9."/>
+      <w:lvlJc w:val="right"/>
       <w:pPr>
         <w:ind w:left="6480" w:hanging="360"/>
       </w:pPr>

</xml_diff>